<commit_message>
More edits and added text, refs
</commit_message>
<xml_diff>
--- a/examples/References_from_Jim.docx
+++ b/examples/References_from_Jim.docx
@@ -63,6 +63,127 @@
       </w:r>
     </w:p>
     <w:p>
+      <w:r>
+        <w:fldChar w:fldCharType="begin"/>
+      </w:r>
+      <w:r>
+        <w:instrText xml:space="preserve"> ADDIN ZOTERO_ITEM CSL_CITATION {"citationID":"82d0o4m6b","properties":{"formattedCitation":"(Le Cren, 1958)","plainCitation":"(Le Cren, 1958)"},"citationItems":[{"id":1827,"uris":["http://zotero.org/users/251206/items/KA4NIXDS"],"uri":["http://zotero.org/users/251206/items/KA4NIXDS"],"itemData":{"id":1827,"type":"article-journal","title":"Observation on the growth of perch (Perca fluviatilis L.) over twenty-two years with special reference to the effects of temperature and changes in population density","container-title":"Journal of Animal Ecology","page":"287–334","volume":"27","issue":"2","author":[{"family":"Le Cren","given":"E.D."}],"issued":{"date-parts":[["1958"]]}}}],"schema":"https://github.com/citation-style-language/schema/raw/master/csl-citation.json"} </w:instrText>
+      </w:r>
+      <w:r>
+        <w:fldChar w:fldCharType="separate"/>
+      </w:r>
+      <w:r>
+        <w:rPr>
+          <w:rFonts w:cs="Times New Roman"/>
+        </w:rPr>
+        <w:t>(Le Cren, 1958)</w:t>
+      </w:r>
+      <w:r>
+        <w:fldChar w:fldCharType="end"/>
+      </w:r>
+    </w:p>
+    <w:p>
+      <w:r>
+        <w:fldChar w:fldCharType="begin"/>
+      </w:r>
+      <w:r>
+        <w:instrText xml:space="preserve"> ADDIN ZOTERO_ITEM CSL_CITATION {"citationID":"23d9qpnov7","properties":{"formattedCitation":"(Wolf and Weissing, 2012)","plainCitation":"(Wolf and Weissing, 2012)"},"citationItems":[{"id":3115,"uris":["http://zotero.org/users/251206/items/74GGTPSW"],"uri":["http://zotero.org/users/251206/items/74GGTPSW"],"itemData":{"id":3115,"type":"article-journal","title":"Animal personalities: consequences for ecology and evolution","container-title":"Trends in Ecology &amp; Evolution","page":"452-461","volume":"27","issue":"8","source":"ScienceDirect","abstract":"Personality differences are a widespread phenomenon throughout the animal kingdom. Past research has focused on the characterization of such differences and a quest for their proximate and ultimate causation. However, the consequences of these differences for ecology and evolution received much less attention. Here, we strive to fill this gap by providing a comprehensive inventory of the potential implications of personality differences, ranging from population growth and persistence to species interactions and community dynamics, and covering issues such as social evolution, the speed of evolution, evolvability, and speciation. The emerging picture strongly suggests that personality differences matter for ecological and evolutionary processes (and their interaction) and, thus, should be considered a key dimension of ecologically and evolutionarily relevant intraspecific variation.","DOI":"10.1016/j.tree.2012.05.001","ISSN":"0169-5347","shortTitle":"Animal personalities","journalAbbreviation":"Trends in Ecology &amp; Evolution","author":[{"family":"Wolf","given":"Max"},{"family":"Weissing","given":"Franz J."}],"issued":{"date-parts":[["2012",8]]},"accessed":{"date-parts":[["2015",2,17]]}}}],"schema":"https://github.com/citation-style-language/schema/raw/master/csl-citation.json"} </w:instrText>
+      </w:r>
+      <w:r>
+        <w:fldChar w:fldCharType="separate"/>
+      </w:r>
+      <w:r>
+        <w:rPr>
+          <w:rFonts w:cs="Times New Roman"/>
+        </w:rPr>
+        <w:t>(Wolf and Weissing, 2012)</w:t>
+      </w:r>
+      <w:r>
+        <w:fldChar w:fldCharType="end"/>
+      </w:r>
+    </w:p>
+    <w:p>
+      <w:r>
+        <w:fldChar w:fldCharType="begin"/>
+      </w:r>
+      <w:r>
+        <w:instrText xml:space="preserve"> ADDIN ZOTERO_ITEM CSL_CITATION {"citationID":"2nui1ejngi","properties":{"formattedCitation":"(Biro and Post, 2008)","plainCitation":"(Biro and Post, 2008)"},"citationItems":[{"id":3117,"uris":["http://zotero.org/users/251206/items/S8J5ENQH"],"uri":["http://zotero.org/users/251206/items/S8J5ENQH"],"itemData":{"id":3117,"type":"article-journal","title":"Rapid depletion of genotypes with fast growth and bold personality traits from harvested fish populations","container-title":"Proceedings of the National Academy of Sciences","page":"2919-2922","volume":"105","issue":"8","source":"www.pnas.org","abstract":"The possibility for fishery-induced evolution of life history traits is an important but unresolved issue for exploited fish populations. Because fisheries tend to select and remove the largest individuals, there is the evolutionary potential for lasting effects on fish production and productivity. Size selection represents an indirect mechanism of selection against rapid growth rate, because individual fish may be large because of rapid growth or because of slow growth but old age. The possibility for direct selection on growth rate, whereby fast-growing genotypes are more vulnerable to fishing irrespective of their size, is unexplored. In this scenario, faster-growing genotypes may be more vulnerable to fishing because of greater appetite and correspondingly greater feeding-related activity rates and boldness that could increase encounter with fishing gear and vulnerability to it. In a realistic whole-lake experiment, we show that fast-growing fish genotypes are harvested at three times the rate of the slow-growing genotypes within two replicate lake populations. Overall, 50% of fast-growing individuals were harvested compared with 30% of slow-growing individuals, independent of body size. Greater harvest of fast-growing genotypes was attributable to their greater behavioral vulnerability, being more active and bold. Given that growth is heritable in fishes, we speculate that evolution of slower growth rates attributable to behavioral vulnerability may be widespread in harvested fish populations. Our results indicate that commonly used minimum size-limits will not prevent overexploitation of fast-growing genotypes and individuals because of size-independent growth-rate selection by fishing.","DOI":"10.1073/pnas.0708159105","ISSN":"0027-8424, 1091-6490","note":"PMID: 18299567","journalAbbreviation":"PNAS","language":"en","author":[{"family":"Biro","given":"Peter A."},{"family":"Post","given":"John R."}],"issued":{"date-parts":[["2008",2,26]]},"accessed":{"date-parts":[["2015",2,17]]},"PMID":"18299567"}}],"schema":"https://github.com/citation-style-language/schema/raw/master/csl-citation.json"} </w:instrText>
+      </w:r>
+      <w:r>
+        <w:fldChar w:fldCharType="separate"/>
+      </w:r>
+      <w:r>
+        <w:rPr>
+          <w:rFonts w:cs="Times New Roman"/>
+        </w:rPr>
+        <w:t>(Biro and Post, 2008)</w:t>
+      </w:r>
+      <w:r>
+        <w:fldChar w:fldCharType="end"/>
+      </w:r>
+    </w:p>
+    <w:p>
+      <w:r>
+        <w:fldChar w:fldCharType="begin"/>
+      </w:r>
+      <w:r>
+        <w:instrText xml:space="preserve"> ADDIN ZOTERO_ITEM CSL_CITATION {"citationID":"1rp11f8pna","properties":{"formattedCitation":"{\\rtf (J\\uc0\\u248{}rgensen and Fiksen, 2006)}","plainCitation":"(Jørgensen and Fiksen, 2006)"},"citationItems":[{"id":2063,"uris":["http://zotero.org/users/251206/items/7VATJ5IN"],"uri":["http://zotero.org/users/251206/items/7VATJ5IN"],"itemData":{"id":2063,"type":"article-journal","title":"State-dependent energy allocation in cod (Gadus morhua)","container-title":"Canadian journal of fisheries and aquatic sciences","page":"186–199","volume":"63","issue":"1","source":"Google Scholar","author":[{"family":"Jørgensen","given":"Christian"},{"family":"Fiksen","given":"Øyvind"}],"issued":{"date-parts":[["2006"]]},"accessed":{"date-parts":[["2013",11,8]]}}}],"schema":"https://github.com/citation-style-language/schema/raw/master/csl-citation.json"} </w:instrText>
+      </w:r>
+      <w:r>
+        <w:fldChar w:fldCharType="separate"/>
+      </w:r>
+      <w:r>
+        <w:rPr>
+          <w:rFonts w:cs="Times New Roman"/>
+          <w:szCs w:val="24"/>
+        </w:rPr>
+        <w:t>(Jørgensen and Fiksen, 2006)</w:t>
+      </w:r>
+      <w:r>
+        <w:fldChar w:fldCharType="end"/>
+      </w:r>
+    </w:p>
+    <w:p>
+      <w:r>
+        <w:fldChar w:fldCharType="begin"/>
+      </w:r>
+      <w:r>
+        <w:instrText xml:space="preserve"> ADDIN ZOTERO_ITEM CSL_CITATION {"citationID":"2l6188llng","properties":{"formattedCitation":"(Armstrong and Schindler, 2011)","plainCitation":"(Armstrong and Schindler, 2011)"},"citationItems":[{"id":3120,"uris":["http://zotero.org/users/251206/items/93PT57Z5"],"uri":["http://zotero.org/users/251206/items/93PT57Z5"],"itemData":{"id":3120,"type":"article-journal","title":"Excess digestive capacity in predators reflects a life of feast and famine","container-title":"Nature","page":"84-87","volume":"476","issue":"7358","source":"www.nature.com","abstract":"A central challenge for predators is achieving positive energy balance when prey are spatially and temporally heterogeneous. Ecological heterogeneity produces evolutionary trade-offs in the physiological design of predators; this is because the ability to capitalize on pulses of food abundance requires high capacity for food-processing, yet maintaining such capacity imposes energetic costs that are taxing during periods of food scarcity. Recent advances in physiology show that when variation in foraging opportunities is predictable, animals may adjust energetic trade-offs by rapidly modulating their digestive system to track variation in foraging opportunities. However, it is increasingly recognized that foraging opportunities for animals are unpredictable, which should favour animals that maintain a capacity for food-processing that exceeds average levels of consumption (loads). Despite this basic principle of quantitative evolutionary design, estimates of digestive load:capacity ratios in wild animals are virtually non-existent. Here we provide an extensive assessment of load:capacity ratios for the digestive systems of predators in the wild, compiling 639 estimates across 38 species of fish. We found that piscine predators typically maintain the physiological capacity to feed at daily rates 2–3 times higher than what they experience on average. A numerical simulation of the trade-off between food-processing capacity and metabolic cost suggests that the observed level of physiological opportunism is profitable only if predator–prey encounters, and thus predator energy budgets, are far more variable in nature than currently assumed.","DOI":"10.1038/nature10240","ISSN":"0028-0836","journalAbbreviation":"Nature","language":"en","author":[{"family":"Armstrong","given":"Jonathan B."},{"family":"Schindler","given":"Daniel E."}],"issued":{"date-parts":[["2011",8,4]]},"accessed":{"date-parts":[["2015",2,17]]}}}],"schema":"https://github.com/citation-style-language/schema/raw/master/csl-citation.json"} </w:instrText>
+      </w:r>
+      <w:r>
+        <w:fldChar w:fldCharType="separate"/>
+      </w:r>
+      <w:r>
+        <w:rPr>
+          <w:rFonts w:cs="Times New Roman"/>
+        </w:rPr>
+        <w:t>(Armstrong and Schindler, 2011)</w:t>
+      </w:r>
+      <w:r>
+        <w:fldChar w:fldCharType="end"/>
+      </w:r>
+    </w:p>
+    <w:p>
+      <w:r>
+        <w:fldChar w:fldCharType="begin"/>
+      </w:r>
+      <w:r>
+        <w:instrText xml:space="preserve"> ADDIN ZOTERO_ITEM CSL_CITATION {"citationID":"28el68ccpj","properties":{"formattedCitation":"(Taylor and Methot, 2013)","plainCitation":"(Taylor and Methot, 2013)"},"citationItems":[{"id":1529,"uris":["http://zotero.org/users/251206/items/GGTCIIWZ"],"uri":["http://zotero.org/users/251206/items/GGTCIIWZ"],"itemData":{"id":1529,"type":"article-journal","title":"Hiding or dead? A computationally efficient model of selective fisheries mortality","container-title":"Fisheries Research","page":"75-85","volume":"142","source":"Google Scholar","shortTitle":"Hiding or dead?","author":[{"family":"Taylor","given":"Ian G."},{"family":"Methot","given":"Richard D."}],"issued":{"date-parts":[["2013"]]},"accessed":{"date-parts":[["2013",4,20]]}}}],"schema":"https://github.com/citation-style-language/schema/raw/master/csl-citation.json"} </w:instrText>
+      </w:r>
+      <w:r>
+        <w:fldChar w:fldCharType="separate"/>
+      </w:r>
+      <w:r>
+        <w:rPr>
+          <w:rFonts w:cs="Times New Roman"/>
+        </w:rPr>
+        <w:t>(Taylor and Methot, 2013)</w:t>
+      </w:r>
+      <w:r>
+        <w:fldChar w:fldCharType="end"/>
+      </w:r>
+    </w:p>
+    <w:p>
       <w:pPr>
         <w:pStyle w:val="Bibliography"/>
         <w:rPr>
@@ -82,7 +203,7 @@
         <w:rPr>
           <w:rFonts w:cs="Times New Roman"/>
         </w:rPr>
-        <w:t>Eveson, J.P., Laslett, G.M., Polacheck, T., 2004. An integrated model for growth incorporating tag recapture, length frequency, and direct aging data. Can. J. Fish. Aquat. Sci. 61, 292–306.</w:t>
+        <w:t>Armstrong, J.B., Schindler, D.E., 2011. Excess digestive capacity in predators reflects a life of feast and famine. Nature 476, 84–87. doi:10.1038/nature10240</w:t>
       </w:r>
     </w:p>
     <w:p>
@@ -92,15 +213,13 @@
           <w:rFonts w:cs="Times New Roman"/>
         </w:rPr>
       </w:pPr>
-      <w:bookmarkStart w:id="0" w:name="_GoBack"/>
-      <w:r>
-        <w:rPr>
-          <w:rFonts w:cs="Times New Roman"/>
-        </w:rPr>
-        <w:t>Hordyk, A.R., Loneragan, N.R., Prince, J.D., n.d. An evaluation of an iterative harvest strategy for data-poor fisheries using the length-based spawning potential ratio assessment methodology. Fish. Res. doi:10.1016/j.fishres.2014.12.018</w:t>
-      </w:r>
-    </w:p>
-    <w:bookmarkEnd w:id="0"/>
+      <w:r>
+        <w:rPr>
+          <w:rFonts w:cs="Times New Roman"/>
+        </w:rPr>
+        <w:t>Biro, P.A., Post, J.R., 2008. Rapid depletion of genotypes with fast growth and bold personality traits from harvested fish populations. Proc. Natl. Acad. Sci. 105, 2919–2922. doi:10.1073/pnas.0708159105</w:t>
+      </w:r>
+    </w:p>
     <w:p>
       <w:pPr>
         <w:pStyle w:val="Bibliography"/>
@@ -112,7 +231,93 @@
         <w:rPr>
           <w:rFonts w:cs="Times New Roman"/>
         </w:rPr>
+        <w:t>Eveson, J.P., Laslett, G.M., Polacheck, T., 2004. An integrated model for growth incorporating tag recapture, length frequency, and direct aging data. Can. J. Fish. Aquat. Sci. 61, 292–306.</w:t>
+      </w:r>
+    </w:p>
+    <w:p>
+      <w:pPr>
+        <w:pStyle w:val="Bibliography"/>
+        <w:rPr>
+          <w:rFonts w:cs="Times New Roman"/>
+        </w:rPr>
+      </w:pPr>
+      <w:r>
+        <w:rPr>
+          <w:rFonts w:cs="Times New Roman"/>
+        </w:rPr>
+        <w:t>Hordyk, A.R., Loneragan, N.R., Prince, J.D., n.d. An evaluation of an iterative harvest strategy for data-poor fisheries using the length-based spawning potential ratio assessment methodology. Fish. Res. doi:10.1016/j.fishres.2014.12.018</w:t>
+      </w:r>
+    </w:p>
+    <w:p>
+      <w:pPr>
+        <w:pStyle w:val="Bibliography"/>
+        <w:rPr>
+          <w:rFonts w:cs="Times New Roman"/>
+        </w:rPr>
+      </w:pPr>
+      <w:r>
+        <w:rPr>
+          <w:rFonts w:cs="Times New Roman"/>
+        </w:rPr>
+        <w:t>Jørgensen, C., Fiksen, Ø., 2006. State-dependent energy allocation in cod (Gadus morhua). Can. J. Fish. Aquat. Sci. 63, 186–199.</w:t>
+      </w:r>
+    </w:p>
+    <w:p>
+      <w:pPr>
+        <w:pStyle w:val="Bibliography"/>
+        <w:rPr>
+          <w:rFonts w:cs="Times New Roman"/>
+        </w:rPr>
+      </w:pPr>
+      <w:r>
+        <w:rPr>
+          <w:rFonts w:cs="Times New Roman"/>
+        </w:rPr>
         <w:t>Kristensen, K., Nielsen, A., Berg, C.W., Skaug, H., In press. Template Model Builder TMB. J. Stat. Softw.</w:t>
+      </w:r>
+    </w:p>
+    <w:p>
+      <w:pPr>
+        <w:pStyle w:val="Bibliography"/>
+        <w:rPr>
+          <w:rFonts w:cs="Times New Roman"/>
+        </w:rPr>
+      </w:pPr>
+      <w:r>
+        <w:rPr>
+          <w:rFonts w:cs="Times New Roman"/>
+        </w:rPr>
+        <w:t>Le Cren, E.D., 1958. Observation on the growth of perch (Perca fluviatilis L.) over twenty-two years with special reference to the effects of temperature and changes in population density. J. Anim. Ecol. 27, 287–334.</w:t>
+      </w:r>
+    </w:p>
+    <w:p>
+      <w:pPr>
+        <w:pStyle w:val="Bibliography"/>
+        <w:rPr>
+          <w:rFonts w:cs="Times New Roman"/>
+        </w:rPr>
+      </w:pPr>
+      <w:bookmarkStart w:id="0" w:name="_GoBack"/>
+      <w:r>
+        <w:rPr>
+          <w:rFonts w:cs="Times New Roman"/>
+        </w:rPr>
+        <w:t>Taylor, I.G., Methot, R.D., 2013. Hiding or dead? A computationally efficient model of selective fisheries mortality. Fish. Res. 142, 75–85.</w:t>
+      </w:r>
+    </w:p>
+    <w:bookmarkEnd w:id="0"/>
+    <w:p>
+      <w:pPr>
+        <w:pStyle w:val="Bibliography"/>
+        <w:rPr>
+          <w:rFonts w:cs="Times New Roman"/>
+        </w:rPr>
+      </w:pPr>
+      <w:r>
+        <w:rPr>
+          <w:rFonts w:cs="Times New Roman"/>
+        </w:rPr>
+        <w:t>Wolf, M., Weissing, F.J., 2012. Animal personalities: consequences for ecology and evolution. Trends Ecol. Evol. 27, 452–461. doi:10.1016/j.tree.2012.05.001</w:t>
       </w:r>
     </w:p>
     <w:p>

</xml_diff>